<commit_message>
Finalizando exercício 1 do checkpoint e subindo arquivos pendentes
</commit_message>
<xml_diff>
--- a/Wellington Cidade/checkpoint4/checkpoint4.docx
+++ b/Wellington Cidade/checkpoint4/checkpoint4.docx
@@ -55,15 +55,13 @@
     </w:p>
     <w:p>
       <w:r>
-        <w:t xml:space="preserve">1) Criar um objeto escola e com os atributos curso, aluno, professor, turma, período coloque os valores dos </w:t>
-      </w:r>
-      <w:proofErr w:type="gramStart"/>
-      <w:r>
-        <w:t>atributos Exemplifique e demonstre</w:t>
-      </w:r>
-      <w:proofErr w:type="gramEnd"/>
-      <w:r>
-        <w:t xml:space="preserve"> a saída (15 pontos) </w:t>
+        <w:t>1) Criar um objeto escola e com os atributos curso, aluno, professor, turma, período coloque os valores dos atributos</w:t>
+      </w:r>
+      <w:r>
+        <w:t>.</w:t>
+      </w:r>
+      <w:r>
+        <w:t xml:space="preserve"> Exemplifique e demonstre a saída (15 pontos) </w:t>
       </w:r>
     </w:p>
     <w:p>

</xml_diff>